<commit_message>
hapity url dispalyed on stream post instead of other cms issue fixed
</commit_message>
<xml_diff>
--- a/public/assets/docs/hapity-for-custom.docx
+++ b/public/assets/docs/hapity-for-custom.docx
@@ -403,6 +403,7 @@
     <w:p>
       <w:pPr>
         <w:numPr>
+          <w:ilvl w:val="0"/>
           <w:numId w:val="0"/>
         </w:numPr>
         <w:tabs>
@@ -430,6 +431,7 @@
     <w:p>
       <w:pPr>
         <w:numPr>
+          <w:ilvl w:val="0"/>
           <w:numId w:val="0"/>
         </w:numPr>
         <w:tabs>
@@ -519,6 +521,7 @@
     <w:p>
       <w:pPr>
         <w:numPr>
+          <w:ilvl w:val="0"/>
           <w:numId w:val="0"/>
         </w:numPr>
         <w:tabs>
@@ -631,7 +634,26 @@
           <w:sz w:val="24"/>
           <w:szCs w:val="24"/>
         </w:rPr>
-        <w:t>When a Hapity broadcast will be created a HTTP call to your given call back URL will be made with following GET parameters</w:t>
+        <w:t xml:space="preserve">When a Hapity broadcast will be created a HTTP call to your given call back URL will be made with following </w:t>
+      </w:r>
+      <w:r>
+        <w:rPr>
+          <w:rFonts w:hint="default" w:ascii="Arial" w:hAnsi="Arial" w:eastAsia="Arial" w:cs="Arial"/>
+          <w:color w:val="auto"/>
+          <w:sz w:val="24"/>
+          <w:szCs w:val="24"/>
+          <w:lang w:val="en-US"/>
+        </w:rPr>
+        <w:t xml:space="preserve">POST </w:t>
+      </w:r>
+      <w:r>
+        <w:rPr>
+          <w:rFonts w:ascii="Arial" w:hAnsi="Arial" w:eastAsia="Arial" w:cs="Arial"/>
+          <w:color w:val="auto"/>
+          <w:sz w:val="24"/>
+          <w:szCs w:val="24"/>
+        </w:rPr>
+        <w:t>parameters</w:t>
       </w:r>
     </w:p>
     <w:p>
@@ -819,12 +841,13 @@
       </w:pPr>
       <w:r>
         <w:rPr>
-          <w:rFonts w:ascii="Arial" w:hAnsi="Arial" w:eastAsia="Arial" w:cs="Arial"/>
-          <w:color w:val="auto"/>
-          <w:sz w:val="24"/>
-          <w:szCs w:val="24"/>
-        </w:rPr>
-        <w:t xml:space="preserve">broadcast_image </w:t>
+          <w:rFonts w:hint="default" w:ascii="Arial" w:hAnsi="Arial" w:eastAsia="Arial" w:cs="Arial"/>
+          <w:color w:val="auto"/>
+          <w:sz w:val="24"/>
+          <w:szCs w:val="24"/>
+          <w:lang w:val="en-US"/>
+        </w:rPr>
+        <w:t xml:space="preserve">user_id </w:t>
       </w:r>
       <w:r>
         <w:rPr>
@@ -839,12 +862,27 @@
       </w:r>
       <w:r>
         <w:rPr>
-          <w:rFonts w:ascii="Arial" w:hAnsi="Arial" w:eastAsia="Arial" w:cs="Arial"/>
-          <w:color w:val="auto"/>
-          <w:sz w:val="24"/>
-          <w:szCs w:val="24"/>
-        </w:rPr>
-        <w:t xml:space="preserve"> The thumbnail image of broadcast</w:t>
+          <w:rFonts w:hint="default" w:ascii="Arial" w:hAnsi="Arial" w:eastAsia="Arial" w:cs="Arial"/>
+          <w:b/>
+          <w:bCs/>
+          <w:color w:val="auto"/>
+          <w:sz w:val="24"/>
+          <w:szCs w:val="24"/>
+          <w:lang w:val="en-US"/>
+        </w:rPr>
+        <w:t xml:space="preserve"> </w:t>
+      </w:r>
+      <w:r>
+        <w:rPr>
+          <w:rFonts w:hint="default" w:ascii="Arial" w:hAnsi="Arial" w:eastAsia="Arial" w:cs="Arial"/>
+          <w:b w:val="0"/>
+          <w:bCs w:val="0"/>
+          <w:color w:val="auto"/>
+          <w:sz w:val="24"/>
+          <w:szCs w:val="24"/>
+          <w:lang w:val="en-US"/>
+        </w:rPr>
+        <w:t>Id of registered user on hapity</w:t>
       </w:r>
     </w:p>
     <w:p>
@@ -872,7 +910,7 @@
           <w:sz w:val="24"/>
           <w:szCs w:val="24"/>
         </w:rPr>
-        <w:t xml:space="preserve">status </w:t>
+        <w:t xml:space="preserve">broadcast_image </w:t>
       </w:r>
       <w:r>
         <w:rPr>
@@ -892,47 +930,36 @@
           <w:sz w:val="24"/>
           <w:szCs w:val="24"/>
         </w:rPr>
-        <w:t xml:space="preserve"> The status of broadcast online/ondemand</w:t>
-      </w:r>
-    </w:p>
-    <w:p>
-      <w:pPr>
-        <w:spacing w:after="0" w:line="217" w:lineRule="auto"/>
-        <w:rPr>
-          <w:color w:val="auto"/>
-          <w:sz w:val="20"/>
-          <w:szCs w:val="20"/>
-        </w:rPr>
-      </w:pPr>
-      <w:r>
-        <w:rPr>
-          <w:rFonts w:ascii="Arial" w:hAnsi="Arial" w:eastAsia="Arial" w:cs="Arial"/>
-          <w:color w:val="auto"/>
-          <w:sz w:val="24"/>
-          <w:szCs w:val="24"/>
-        </w:rPr>
-        <w:t>e.g</w:t>
-      </w:r>
-    </w:p>
-    <w:p>
-      <w:pPr>
-        <w:spacing w:after="0" w:line="1" w:lineRule="exact"/>
-        <w:rPr>
-          <w:color w:val="auto"/>
-          <w:sz w:val="24"/>
-          <w:szCs w:val="24"/>
-        </w:rPr>
-      </w:pPr>
-    </w:p>
-    <w:p>
-      <w:pPr>
-        <w:spacing w:after="0"/>
-        <w:rPr>
-          <w:color w:val="auto"/>
-          <w:sz w:val="20"/>
-          <w:szCs w:val="20"/>
-        </w:rPr>
-      </w:pPr>
+        <w:t xml:space="preserve"> The thumbnail image of broadcast</w:t>
+      </w:r>
+    </w:p>
+    <w:p>
+      <w:pPr>
+        <w:numPr>
+          <w:ilvl w:val="0"/>
+          <w:numId w:val="3"/>
+        </w:numPr>
+        <w:tabs>
+          <w:tab w:val="left" w:pos="720"/>
+        </w:tabs>
+        <w:spacing w:after="0"/>
+        <w:ind w:left="720" w:hanging="360"/>
+        <w:rPr>
+          <w:rFonts w:ascii="Arial" w:hAnsi="Arial" w:eastAsia="Arial" w:cs="Arial"/>
+          <w:color w:val="auto"/>
+          <w:sz w:val="24"/>
+          <w:szCs w:val="24"/>
+        </w:rPr>
+      </w:pPr>
+      <w:r>
+        <w:rPr>
+          <w:rFonts w:ascii="Arial" w:hAnsi="Arial" w:eastAsia="Arial" w:cs="Arial"/>
+          <w:color w:val="auto"/>
+          <w:sz w:val="24"/>
+          <w:szCs w:val="24"/>
+        </w:rPr>
+        <w:t xml:space="preserve">status </w:t>
+      </w:r>
       <w:r>
         <w:rPr>
           <w:rFonts w:ascii="Arial" w:hAnsi="Arial" w:eastAsia="Arial" w:cs="Arial"/>
@@ -942,29 +969,75 @@
           <w:sz w:val="24"/>
           <w:szCs w:val="24"/>
         </w:rPr>
-        <w:t>http://www.yourdomain.com/-</w:t>
-      </w:r>
-    </w:p>
-    <w:p>
-      <w:pPr>
-        <w:spacing w:after="0" w:line="51" w:lineRule="exact"/>
-        <w:rPr>
-          <w:color w:val="auto"/>
-          <w:sz w:val="24"/>
-          <w:szCs w:val="24"/>
-        </w:rPr>
-      </w:pPr>
-    </w:p>
-    <w:p>
-      <w:pPr>
-        <w:spacing w:after="0" w:line="225" w:lineRule="auto"/>
-        <w:jc w:val="both"/>
-        <w:rPr>
-          <w:color w:val="auto"/>
-          <w:sz w:val="20"/>
-          <w:szCs w:val="20"/>
-        </w:rPr>
-      </w:pPr>
+        <w:t>–</w:t>
+      </w:r>
+      <w:r>
+        <w:rPr>
+          <w:rFonts w:ascii="Arial" w:hAnsi="Arial" w:eastAsia="Arial" w:cs="Arial"/>
+          <w:color w:val="auto"/>
+          <w:sz w:val="24"/>
+          <w:szCs w:val="24"/>
+        </w:rPr>
+        <w:t xml:space="preserve"> The status of broadcast online/ondemand</w:t>
+      </w:r>
+    </w:p>
+    <w:p>
+      <w:pPr>
+        <w:numPr>
+          <w:ilvl w:val="0"/>
+          <w:numId w:val="3"/>
+        </w:numPr>
+        <w:tabs>
+          <w:tab w:val="left" w:pos="720"/>
+        </w:tabs>
+        <w:spacing w:after="0"/>
+        <w:ind w:left="720" w:hanging="360"/>
+        <w:rPr>
+          <w:rFonts w:ascii="Arial" w:hAnsi="Arial" w:eastAsia="Arial" w:cs="Arial"/>
+          <w:color w:val="auto"/>
+          <w:sz w:val="24"/>
+          <w:szCs w:val="24"/>
+        </w:rPr>
+      </w:pPr>
+      <w:r>
+        <w:rPr>
+          <w:rFonts w:hint="default" w:ascii="Arial" w:hAnsi="Arial" w:eastAsia="Arial" w:cs="Arial"/>
+          <w:color w:val="auto"/>
+          <w:sz w:val="24"/>
+          <w:szCs w:val="24"/>
+          <w:lang w:val="en-US"/>
+        </w:rPr>
+        <w:t xml:space="preserve">key - This is Plugin ID from your hapity account settings </w:t>
+      </w:r>
+    </w:p>
+    <w:p>
+      <w:pPr>
+        <w:numPr>
+          <w:ilvl w:val="0"/>
+          <w:numId w:val="3"/>
+        </w:numPr>
+        <w:tabs>
+          <w:tab w:val="left" w:pos="720"/>
+        </w:tabs>
+        <w:spacing w:after="0"/>
+        <w:ind w:left="720" w:hanging="360"/>
+        <w:rPr>
+          <w:rFonts w:ascii="Arial" w:hAnsi="Arial" w:eastAsia="Arial" w:cs="Arial"/>
+          <w:color w:val="auto"/>
+          <w:sz w:val="24"/>
+          <w:szCs w:val="24"/>
+        </w:rPr>
+      </w:pPr>
+      <w:r>
+        <w:rPr>
+          <w:rFonts w:hint="default" w:ascii="Arial" w:hAnsi="Arial" w:eastAsia="Arial" w:cs="Arial"/>
+          <w:color w:val="auto"/>
+          <w:sz w:val="24"/>
+          <w:szCs w:val="24"/>
+          <w:lang w:val="en-US"/>
+        </w:rPr>
+        <w:t xml:space="preserve">description </w:t>
+      </w:r>
       <w:r>
         <w:rPr>
           <w:rFonts w:ascii="Arial" w:hAnsi="Arial" w:eastAsia="Arial" w:cs="Arial"/>
@@ -974,8 +1047,69 @@
           <w:sz w:val="24"/>
           <w:szCs w:val="24"/>
         </w:rPr>
-        <w:t>callback?action=post_broadcast&amp;title=test&amp;stream_url=rtsp://52.18.33.132:1935/live/1480543830184. stream_360p&amp;bid=16&amp;status=online&amp;broadcast_image=</w:t>
-      </w:r>
+        <w:t>–</w:t>
+      </w:r>
+      <w:r>
+        <w:rPr>
+          <w:rFonts w:ascii="Arial" w:hAnsi="Arial" w:eastAsia="Arial" w:cs="Arial"/>
+          <w:color w:val="auto"/>
+          <w:sz w:val="24"/>
+          <w:szCs w:val="24"/>
+        </w:rPr>
+        <w:t xml:space="preserve"> </w:t>
+      </w:r>
+      <w:r>
+        <w:rPr>
+          <w:rFonts w:hint="default" w:ascii="Arial" w:hAnsi="Arial" w:eastAsia="Arial" w:cs="Arial"/>
+          <w:color w:val="auto"/>
+          <w:sz w:val="24"/>
+          <w:szCs w:val="24"/>
+          <w:lang w:val="en-US"/>
+        </w:rPr>
+        <w:t xml:space="preserve"> Description of broadcast video</w:t>
+      </w:r>
+    </w:p>
+    <w:p>
+      <w:pPr>
+        <w:spacing w:after="0" w:line="217" w:lineRule="auto"/>
+        <w:rPr>
+          <w:color w:val="auto"/>
+          <w:sz w:val="20"/>
+          <w:szCs w:val="20"/>
+        </w:rPr>
+      </w:pPr>
+      <w:r>
+        <w:rPr>
+          <w:rFonts w:ascii="Arial" w:hAnsi="Arial" w:eastAsia="Arial" w:cs="Arial"/>
+          <w:color w:val="auto"/>
+          <w:sz w:val="24"/>
+          <w:szCs w:val="24"/>
+        </w:rPr>
+        <w:t>e.g</w:t>
+      </w:r>
+    </w:p>
+    <w:p>
+      <w:pPr>
+        <w:spacing w:after="0" w:line="1" w:lineRule="exact"/>
+        <w:rPr>
+          <w:color w:val="auto"/>
+          <w:sz w:val="24"/>
+          <w:szCs w:val="24"/>
+        </w:rPr>
+      </w:pPr>
+    </w:p>
+    <w:p>
+      <w:pPr>
+        <w:spacing w:after="0" w:line="328" w:lineRule="exact"/>
+        <w:rPr>
+          <w:rFonts w:hint="default" w:ascii="Arial" w:hAnsi="Arial" w:eastAsia="Arial"/>
+          <w:b w:val="0"/>
+          <w:bCs w:val="0"/>
+          <w:color w:val="auto"/>
+          <w:sz w:val="24"/>
+          <w:szCs w:val="24"/>
+        </w:rPr>
+      </w:pPr>
       <w:r>
         <w:rPr>
           <w:rFonts w:hint="default" w:ascii="Arial" w:hAnsi="Arial" w:eastAsia="Arial"/>
@@ -985,8 +1119,56 @@
           <w:sz w:val="24"/>
           <w:szCs w:val="24"/>
         </w:rPr>
-        <w:t>https://www.hapity.com/images/broadcasts/</w:t>
-      </w:r>
+        <w:t>http://www.yourdomain.com/</w:t>
+      </w:r>
+      <w:r>
+        <w:rPr>
+          <w:rFonts w:hint="default" w:ascii="Arial" w:hAnsi="Arial" w:eastAsia="Arial"/>
+          <w:b w:val="0"/>
+          <w:bCs w:val="0"/>
+          <w:color w:val="auto"/>
+          <w:sz w:val="24"/>
+          <w:szCs w:val="24"/>
+        </w:rPr>
+        <w:t>- callback</w:t>
+      </w:r>
+    </w:p>
+    <w:p>
+      <w:pPr>
+        <w:spacing w:after="0" w:line="328" w:lineRule="exact"/>
+        <w:rPr>
+          <w:rFonts w:hint="default" w:ascii="Arial" w:hAnsi="Arial" w:eastAsia="Arial"/>
+          <w:b w:val="0"/>
+          <w:bCs w:val="0"/>
+          <w:color w:val="auto"/>
+          <w:sz w:val="24"/>
+          <w:szCs w:val="24"/>
+        </w:rPr>
+      </w:pPr>
+      <w:r>
+        <w:rPr>
+          <w:rFonts w:hint="default" w:ascii="Arial" w:hAnsi="Arial" w:eastAsia="Arial"/>
+          <w:b w:val="0"/>
+          <w:bCs w:val="0"/>
+          <w:color w:val="auto"/>
+          <w:sz w:val="24"/>
+          <w:szCs w:val="24"/>
+        </w:rPr>
+        <w:t xml:space="preserve">&amp; post variables </w:t>
+      </w:r>
+    </w:p>
+    <w:p>
+      <w:pPr>
+        <w:spacing w:after="0" w:line="328" w:lineRule="exact"/>
+        <w:rPr>
+          <w:rFonts w:hint="default" w:ascii="Arial" w:hAnsi="Arial" w:eastAsia="Arial"/>
+          <w:b w:val="0"/>
+          <w:bCs w:val="0"/>
+          <w:color w:val="auto"/>
+          <w:sz w:val="24"/>
+          <w:szCs w:val="24"/>
+        </w:rPr>
+      </w:pPr>
       <w:r>
         <w:rPr>
           <w:rFonts w:hint="default" w:ascii="Arial" w:hAnsi="Arial" w:eastAsia="Arial"/>
@@ -995,28 +1177,307 @@
           <w:color w:val="auto"/>
           <w:sz w:val="24"/>
           <w:szCs w:val="24"/>
+        </w:rPr>
+        <w:t>title</w:t>
+      </w:r>
+      <w:r>
+        <w:rPr>
+          <w:rFonts w:hint="default" w:ascii="Arial" w:hAnsi="Arial" w:eastAsia="Arial"/>
+          <w:b w:val="0"/>
+          <w:bCs w:val="0"/>
+          <w:color w:val="auto"/>
+          <w:sz w:val="24"/>
+          <w:szCs w:val="24"/>
+        </w:rPr>
+        <w:t>=test</w:t>
+      </w:r>
+    </w:p>
+    <w:p>
+      <w:pPr>
+        <w:spacing w:after="0" w:line="328" w:lineRule="exact"/>
+        <w:rPr>
+          <w:rFonts w:hint="default" w:ascii="Arial" w:hAnsi="Arial" w:eastAsia="Arial"/>
+          <w:b w:val="0"/>
+          <w:bCs w:val="0"/>
+          <w:color w:val="auto"/>
+          <w:sz w:val="24"/>
+          <w:szCs w:val="24"/>
+        </w:rPr>
+      </w:pPr>
+      <w:r>
+        <w:rPr>
+          <w:rFonts w:hint="default" w:ascii="Arial" w:hAnsi="Arial" w:eastAsia="Arial"/>
+          <w:b/>
+          <w:bCs/>
+          <w:color w:val="auto"/>
+          <w:sz w:val="24"/>
+          <w:szCs w:val="24"/>
+        </w:rPr>
+        <w:t>stream_url</w:t>
+      </w:r>
+      <w:r>
+        <w:rPr>
+          <w:rFonts w:hint="default" w:ascii="Arial" w:hAnsi="Arial" w:eastAsia="Arial"/>
+          <w:b w:val="0"/>
+          <w:bCs w:val="0"/>
+          <w:color w:val="auto"/>
+          <w:sz w:val="24"/>
+          <w:szCs w:val="24"/>
+        </w:rPr>
+        <w:t>=rtsp://52.18.33.132:1935/live/1480543830184. stream_360p</w:t>
+      </w:r>
+    </w:p>
+    <w:p>
+      <w:pPr>
+        <w:spacing w:after="0" w:line="328" w:lineRule="exact"/>
+        <w:rPr>
+          <w:rFonts w:hint="default" w:ascii="Arial" w:hAnsi="Arial" w:eastAsia="Arial"/>
+          <w:b w:val="0"/>
+          <w:bCs w:val="0"/>
+          <w:color w:val="auto"/>
+          <w:sz w:val="24"/>
+          <w:szCs w:val="24"/>
+        </w:rPr>
+      </w:pPr>
+      <w:r>
+        <w:rPr>
+          <w:rFonts w:hint="default" w:ascii="Arial" w:hAnsi="Arial" w:eastAsia="Arial"/>
+          <w:b/>
+          <w:bCs/>
+          <w:color w:val="auto"/>
+          <w:sz w:val="24"/>
+          <w:szCs w:val="24"/>
+        </w:rPr>
+        <w:t>bid</w:t>
+      </w:r>
+      <w:r>
+        <w:rPr>
+          <w:rFonts w:hint="default" w:ascii="Arial" w:hAnsi="Arial" w:eastAsia="Arial"/>
+          <w:b w:val="0"/>
+          <w:bCs w:val="0"/>
+          <w:color w:val="auto"/>
+          <w:sz w:val="24"/>
+          <w:szCs w:val="24"/>
+        </w:rPr>
+        <w:t>=16</w:t>
+      </w:r>
+    </w:p>
+    <w:p>
+      <w:pPr>
+        <w:spacing w:after="0" w:line="328" w:lineRule="exact"/>
+        <w:rPr>
+          <w:rFonts w:hint="default" w:ascii="Arial" w:hAnsi="Arial" w:eastAsia="Arial"/>
+          <w:b w:val="0"/>
+          <w:bCs w:val="0"/>
+          <w:color w:val="auto"/>
+          <w:sz w:val="24"/>
+          <w:szCs w:val="24"/>
           <w:lang w:val="en-US"/>
         </w:rPr>
+      </w:pPr>
+      <w:r>
+        <w:rPr>
+          <w:rFonts w:hint="default" w:ascii="Arial" w:hAnsi="Arial" w:eastAsia="Arial"/>
+          <w:b/>
+          <w:bCs/>
+          <w:color w:val="auto"/>
+          <w:sz w:val="24"/>
+          <w:szCs w:val="24"/>
+          <w:lang w:val="en-US"/>
+        </w:rPr>
         <w:t>user_id</w:t>
+      </w:r>
+      <w:r>
+        <w:rPr>
+          <w:rFonts w:hint="default" w:ascii="Arial" w:hAnsi="Arial" w:eastAsia="Arial"/>
+          <w:b w:val="0"/>
+          <w:bCs w:val="0"/>
+          <w:color w:val="auto"/>
+          <w:sz w:val="24"/>
+          <w:szCs w:val="24"/>
+          <w:lang w:val="en-US"/>
+        </w:rPr>
+        <w:t>=1</w:t>
+      </w:r>
+    </w:p>
+    <w:p>
+      <w:pPr>
+        <w:spacing w:after="0" w:line="328" w:lineRule="exact"/>
+        <w:rPr>
+          <w:rFonts w:hint="default" w:ascii="Arial" w:hAnsi="Arial" w:eastAsia="Arial"/>
+          <w:b w:val="0"/>
+          <w:bCs w:val="0"/>
+          <w:color w:val="auto"/>
+          <w:sz w:val="24"/>
+          <w:szCs w:val="24"/>
+          <w:lang w:val="en-US"/>
+        </w:rPr>
+      </w:pPr>
+      <w:r>
+        <w:rPr>
+          <w:rFonts w:hint="default" w:ascii="Arial" w:hAnsi="Arial" w:eastAsia="Arial"/>
+          <w:b/>
+          <w:bCs/>
+          <w:color w:val="auto"/>
+          <w:sz w:val="24"/>
+          <w:szCs w:val="24"/>
+        </w:rPr>
+        <w:t>broadcast_image</w:t>
+      </w:r>
+      <w:r>
+        <w:rPr>
+          <w:rFonts w:hint="default" w:ascii="Arial" w:hAnsi="Arial" w:eastAsia="Arial"/>
+          <w:b w:val="0"/>
+          <w:bCs w:val="0"/>
+          <w:color w:val="auto"/>
+          <w:sz w:val="24"/>
+          <w:szCs w:val="24"/>
+        </w:rPr>
+        <w:t>=</w:t>
+      </w:r>
+      <w:r>
+        <w:rPr>
+          <w:rFonts w:hint="default" w:ascii="Arial" w:hAnsi="Arial" w:eastAsia="Arial"/>
+          <w:b w:val="0"/>
+          <w:bCs w:val="0"/>
+          <w:color w:val="auto"/>
+          <w:sz w:val="24"/>
+          <w:szCs w:val="24"/>
+          <w:lang w:val="en-US"/>
+        </w:rPr>
+        <w:t>link_to_your_broadcast_thumbnail_image</w:t>
+      </w:r>
+    </w:p>
+    <w:p>
+      <w:pPr>
+        <w:spacing w:after="0" w:line="328" w:lineRule="exact"/>
+        <w:rPr>
+          <w:rFonts w:hint="default" w:ascii="Arial" w:hAnsi="Arial" w:eastAsia="Arial"/>
+          <w:b w:val="0"/>
+          <w:bCs w:val="0"/>
+          <w:color w:val="auto"/>
+          <w:sz w:val="24"/>
+          <w:szCs w:val="24"/>
+        </w:rPr>
+      </w:pPr>
+      <w:r>
+        <w:rPr>
+          <w:rFonts w:hint="default" w:ascii="Arial" w:hAnsi="Arial" w:eastAsia="Arial"/>
+          <w:b/>
+          <w:bCs/>
+          <w:color w:val="auto"/>
+          <w:sz w:val="24"/>
+          <w:szCs w:val="24"/>
+        </w:rPr>
+        <w:t>status</w:t>
+      </w:r>
+      <w:r>
+        <w:rPr>
+          <w:rFonts w:hint="default" w:ascii="Arial" w:hAnsi="Arial" w:eastAsia="Arial"/>
+          <w:b w:val="0"/>
+          <w:bCs w:val="0"/>
+          <w:color w:val="auto"/>
+          <w:sz w:val="24"/>
+          <w:szCs w:val="24"/>
+        </w:rPr>
+        <w:t>=online</w:t>
+      </w:r>
+    </w:p>
+    <w:p>
+      <w:pPr>
+        <w:spacing w:after="0" w:line="328" w:lineRule="exact"/>
+        <w:rPr>
+          <w:rFonts w:hint="default" w:ascii="Arial" w:hAnsi="Arial" w:eastAsia="Arial"/>
+          <w:b w:val="0"/>
+          <w:bCs w:val="0"/>
+          <w:color w:val="auto"/>
+          <w:sz w:val="24"/>
+          <w:szCs w:val="24"/>
+          <w:lang w:val="en-US"/>
+        </w:rPr>
+      </w:pPr>
+      <w:r>
+        <w:rPr>
+          <w:rFonts w:hint="default" w:ascii="Arial" w:hAnsi="Arial" w:eastAsia="Arial"/>
+          <w:b/>
+          <w:bCs/>
+          <w:color w:val="auto"/>
+          <w:sz w:val="24"/>
+          <w:szCs w:val="24"/>
+          <w:lang w:val="en-US"/>
+        </w:rPr>
+        <w:t>Key</w:t>
+      </w:r>
+      <w:r>
+        <w:rPr>
+          <w:rFonts w:hint="default" w:ascii="Arial" w:hAnsi="Arial" w:eastAsia="Arial"/>
+          <w:b w:val="0"/>
+          <w:bCs w:val="0"/>
+          <w:color w:val="auto"/>
+          <w:sz w:val="24"/>
+          <w:szCs w:val="24"/>
+          <w:lang w:val="en-US"/>
+        </w:rPr>
+        <w:t>=1</w:t>
       </w:r>
       <w:bookmarkStart w:id="2" w:name="_GoBack"/>
       <w:bookmarkEnd w:id="2"/>
       <w:r>
         <w:rPr>
           <w:rFonts w:hint="default" w:ascii="Arial" w:hAnsi="Arial" w:eastAsia="Arial"/>
+          <w:b w:val="0"/>
+          <w:bCs w:val="0"/>
+          <w:color w:val="auto"/>
+          <w:sz w:val="24"/>
+          <w:szCs w:val="24"/>
+          <w:lang w:val="en-US"/>
+        </w:rPr>
+        <w:t>242342435</w:t>
+      </w:r>
+    </w:p>
+    <w:p>
+      <w:pPr>
+        <w:spacing w:after="0" w:line="328" w:lineRule="exact"/>
+        <w:rPr>
+          <w:rFonts w:hint="default" w:ascii="Arial" w:hAnsi="Arial" w:eastAsia="Arial"/>
+          <w:b w:val="0"/>
+          <w:bCs w:val="0"/>
+          <w:color w:val="auto"/>
+          <w:sz w:val="24"/>
+          <w:szCs w:val="24"/>
+          <w:lang w:val="en-US"/>
+        </w:rPr>
+      </w:pPr>
+      <w:r>
+        <w:rPr>
+          <w:rFonts w:hint="default" w:ascii="Arial" w:hAnsi="Arial" w:eastAsia="Arial" w:cs="Arial"/>
           <w:b/>
           <w:bCs/>
           <w:color w:val="auto"/>
           <w:sz w:val="24"/>
           <w:szCs w:val="24"/>
-        </w:rPr>
-        <w:t>/aa2041a1a41c182137221bc2fb3c477b.jpg</w:t>
+          <w:lang w:val="en-US"/>
+        </w:rPr>
+        <w:t>description</w:t>
+      </w:r>
+      <w:r>
+        <w:rPr>
+          <w:rFonts w:hint="default" w:ascii="Arial" w:hAnsi="Arial" w:eastAsia="Arial" w:cs="Arial"/>
+          <w:color w:val="auto"/>
+          <w:sz w:val="24"/>
+          <w:szCs w:val="24"/>
+          <w:lang w:val="en-US"/>
+        </w:rPr>
+        <w:t>=sample description of broadcast</w:t>
       </w:r>
     </w:p>
     <w:p>
       <w:pPr>
         <w:spacing w:after="0" w:line="328" w:lineRule="exact"/>
         <w:rPr>
+          <w:rFonts w:hint="default" w:ascii="Arial" w:hAnsi="Arial" w:eastAsia="Arial"/>
+          <w:b/>
+          <w:bCs/>
           <w:color w:val="auto"/>
           <w:sz w:val="24"/>
           <w:szCs w:val="24"/>
@@ -1040,7 +1501,26 @@
           <w:sz w:val="24"/>
           <w:szCs w:val="24"/>
         </w:rPr>
-        <w:t>You can save these GET parameters into your own website database and can generate an ember code as below</w:t>
+        <w:t xml:space="preserve">You can save these </w:t>
+      </w:r>
+      <w:r>
+        <w:rPr>
+          <w:rFonts w:hint="default" w:ascii="Arial" w:hAnsi="Arial" w:eastAsia="Arial" w:cs="Arial"/>
+          <w:color w:val="auto"/>
+          <w:sz w:val="24"/>
+          <w:szCs w:val="24"/>
+          <w:lang w:val="en-US"/>
+        </w:rPr>
+        <w:t xml:space="preserve">POST </w:t>
+      </w:r>
+      <w:r>
+        <w:rPr>
+          <w:rFonts w:ascii="Arial" w:hAnsi="Arial" w:eastAsia="Arial" w:cs="Arial"/>
+          <w:color w:val="auto"/>
+          <w:sz w:val="24"/>
+          <w:szCs w:val="24"/>
+        </w:rPr>
+        <w:t>parameters into your own website database and can generate an ember code as below</w:t>
       </w:r>
     </w:p>
     <w:p>
@@ -2385,7 +2865,7 @@
     <w:lsdException w:uiPriority="99" w:name="Body Text Indent 2"/>
     <w:lsdException w:uiPriority="99" w:name="Body Text Indent 3"/>
     <w:lsdException w:uiPriority="99" w:name="Block Text"/>
-    <w:lsdException w:uiPriority="99" w:name="Hyperlink"/>
+    <w:lsdException w:qFormat="1" w:uiPriority="99" w:name="Hyperlink"/>
     <w:lsdException w:uiPriority="99" w:name="FollowedHyperlink"/>
     <w:lsdException w:qFormat="1" w:unhideWhenUsed="0" w:uiPriority="22" w:semiHidden="0" w:name="Strong"/>
     <w:lsdException w:qFormat="1" w:unhideWhenUsed="0" w:uiPriority="20" w:semiHidden="0" w:name="Emphasis"/>
@@ -2554,7 +3034,7 @@
     <w:qFormat/>
     <w:uiPriority w:val="0"/>
     <w:rPr>
-      <w:rFonts w:eastAsiaTheme="minorEastAsia"/>
+      <w:rFonts w:ascii="Times New Roman" w:hAnsi="Times New Roman" w:cs="Times New Roman" w:eastAsiaTheme="minorEastAsia"/>
       <w:sz w:val="22"/>
       <w:szCs w:val="22"/>
     </w:rPr>
@@ -2585,6 +3065,7 @@
     <w:basedOn w:val="2"/>
     <w:semiHidden/>
     <w:unhideWhenUsed/>
+    <w:qFormat/>
     <w:uiPriority w:val="99"/>
     <w:rPr>
       <w:color w:val="0000FF"/>

</xml_diff>